<commit_message>
Criação da página de Login e atualização do Diário
-Criação do HTML na View do Login
-Atualização do Diário de Rui Paredes
</commit_message>
<xml_diff>
--- a/doc/diários/Diário Programação para a Internet - Rui Paredes.docx
+++ b/doc/diários/Diário Programação para a Internet - Rui Paredes.docx
@@ -40,9 +40,9 @@
         <w:tblLook w:val="04A0" w:firstRow="1" w:lastRow="0" w:firstColumn="1" w:lastColumn="0" w:noHBand="0" w:noVBand="1"/>
       </w:tblPr>
       <w:tblGrid>
-        <w:gridCol w:w="5418"/>
-        <w:gridCol w:w="3690"/>
-        <w:gridCol w:w="1350"/>
+        <w:gridCol w:w="5416"/>
+        <w:gridCol w:w="3688"/>
+        <w:gridCol w:w="1354"/>
       </w:tblGrid>
       <w:tr>
         <w:tc>
@@ -258,7 +258,25 @@
                 <w:szCs w:val="32"/>
                 <w:lang w:val="pt-PT"/>
               </w:rPr>
-              <w:t>20min</w:t>
+              <w:t>1h</w:t>
+            </w:r>
+            <w:r>
+              <w:rPr>
+                <w:rFonts w:ascii="Times New Roman" w:hAnsi="Times New Roman" w:cs="Times New Roman"/>
+                <w:sz w:val="32"/>
+                <w:szCs w:val="32"/>
+                <w:lang w:val="pt-PT"/>
+              </w:rPr>
+              <w:t>30</w:t>
+            </w:r>
+            <w:r>
+              <w:rPr>
+                <w:rFonts w:ascii="Times New Roman" w:hAnsi="Times New Roman" w:cs="Times New Roman"/>
+                <w:sz w:val="32"/>
+                <w:szCs w:val="32"/>
+                <w:lang w:val="pt-PT"/>
+              </w:rPr>
+              <w:t>min</w:t>
             </w:r>
           </w:p>
         </w:tc>
@@ -327,6 +345,218 @@
               </w:rPr>
               <w:t>1h</w:t>
             </w:r>
+          </w:p>
+        </w:tc>
+      </w:tr>
+      <w:tr>
+        <w:tc>
+          <w:tcPr>
+            <w:tcW w:w="5418" w:type="dxa"/>
+          </w:tcPr>
+          <w:p>
+            <w:pPr>
+              <w:rPr>
+                <w:rFonts w:ascii="Times New Roman" w:hAnsi="Times New Roman" w:cs="Times New Roman"/>
+                <w:sz w:val="32"/>
+                <w:szCs w:val="32"/>
+                <w:lang w:val="pt-PT"/>
+              </w:rPr>
+            </w:pPr>
+            <w:r>
+              <w:rPr>
+                <w:rFonts w:ascii="Times New Roman" w:hAnsi="Times New Roman" w:cs="Times New Roman"/>
+                <w:sz w:val="32"/>
+                <w:szCs w:val="32"/>
+                <w:lang w:val="pt-PT"/>
+              </w:rPr>
+              <w:t>Adição do Login e register</w:t>
+            </w:r>
+          </w:p>
+        </w:tc>
+        <w:tc>
+          <w:tcPr>
+            <w:tcW w:w="3690" w:type="dxa"/>
+          </w:tcPr>
+          <w:p>
+            <w:pPr>
+              <w:rPr>
+                <w:rFonts w:ascii="Times New Roman" w:hAnsi="Times New Roman" w:cs="Times New Roman"/>
+                <w:sz w:val="32"/>
+                <w:szCs w:val="32"/>
+                <w:lang w:val="pt-PT"/>
+              </w:rPr>
+            </w:pPr>
+            <w:r>
+              <w:rPr>
+                <w:rFonts w:ascii="Times New Roman" w:hAnsi="Times New Roman" w:cs="Times New Roman"/>
+                <w:sz w:val="32"/>
+                <w:szCs w:val="32"/>
+                <w:lang w:val="pt-PT"/>
+              </w:rPr>
+              <w:t>Pagina login e register</w:t>
+            </w:r>
+          </w:p>
+        </w:tc>
+        <w:tc>
+          <w:tcPr>
+            <w:tcW w:w="1350" w:type="dxa"/>
+            <w:vAlign w:val="center"/>
+          </w:tcPr>
+          <w:p>
+            <w:pPr>
+              <w:jc w:val="center"/>
+              <w:rPr>
+                <w:rFonts w:ascii="Times New Roman" w:hAnsi="Times New Roman" w:cs="Times New Roman"/>
+                <w:sz w:val="32"/>
+                <w:szCs w:val="32"/>
+                <w:lang w:val="pt-PT"/>
+              </w:rPr>
+            </w:pPr>
+            <w:r>
+              <w:rPr>
+                <w:rFonts w:ascii="Times New Roman" w:hAnsi="Times New Roman" w:cs="Times New Roman"/>
+                <w:sz w:val="32"/>
+                <w:szCs w:val="32"/>
+                <w:lang w:val="pt-PT"/>
+              </w:rPr>
+              <w:t>15min</w:t>
+            </w:r>
+          </w:p>
+        </w:tc>
+      </w:tr>
+      <w:tr>
+        <w:tc>
+          <w:tcPr>
+            <w:tcW w:w="5418" w:type="dxa"/>
+          </w:tcPr>
+          <w:p>
+            <w:pPr>
+              <w:rPr>
+                <w:rFonts w:ascii="Times New Roman" w:hAnsi="Times New Roman" w:cs="Times New Roman"/>
+                <w:sz w:val="32"/>
+                <w:szCs w:val="32"/>
+                <w:lang w:val="pt-PT"/>
+              </w:rPr>
+            </w:pPr>
+            <w:r>
+              <w:rPr>
+                <w:rFonts w:ascii="Times New Roman" w:hAnsi="Times New Roman" w:cs="Times New Roman"/>
+                <w:sz w:val="32"/>
+                <w:szCs w:val="32"/>
+                <w:lang w:val="pt-PT"/>
+              </w:rPr>
+              <w:t>Criação do Diário e introdução de dados</w:t>
+            </w:r>
+          </w:p>
+        </w:tc>
+        <w:tc>
+          <w:tcPr>
+            <w:tcW w:w="3690" w:type="dxa"/>
+          </w:tcPr>
+          <w:p>
+            <w:pPr>
+              <w:rPr>
+                <w:rFonts w:ascii="Times New Roman" w:hAnsi="Times New Roman" w:cs="Times New Roman"/>
+                <w:sz w:val="32"/>
+                <w:szCs w:val="32"/>
+                <w:lang w:val="pt-PT"/>
+              </w:rPr>
+            </w:pPr>
+          </w:p>
+        </w:tc>
+        <w:tc>
+          <w:tcPr>
+            <w:tcW w:w="1350" w:type="dxa"/>
+            <w:vAlign w:val="center"/>
+          </w:tcPr>
+          <w:p>
+            <w:pPr>
+              <w:jc w:val="center"/>
+              <w:rPr>
+                <w:rFonts w:ascii="Times New Roman" w:hAnsi="Times New Roman" w:cs="Times New Roman"/>
+                <w:sz w:val="32"/>
+                <w:szCs w:val="32"/>
+                <w:lang w:val="pt-PT"/>
+              </w:rPr>
+            </w:pPr>
+            <w:r>
+              <w:rPr>
+                <w:rFonts w:ascii="Times New Roman" w:hAnsi="Times New Roman" w:cs="Times New Roman"/>
+                <w:sz w:val="32"/>
+                <w:szCs w:val="32"/>
+                <w:lang w:val="pt-PT"/>
+              </w:rPr>
+              <w:t>5min</w:t>
+            </w:r>
+          </w:p>
+        </w:tc>
+      </w:tr>
+      <w:tr>
+        <w:tc>
+          <w:tcPr>
+            <w:tcW w:w="5418" w:type="dxa"/>
+          </w:tcPr>
+          <w:p>
+            <w:pPr>
+              <w:rPr>
+                <w:rFonts w:ascii="Times New Roman" w:hAnsi="Times New Roman" w:cs="Times New Roman"/>
+                <w:sz w:val="32"/>
+                <w:szCs w:val="32"/>
+                <w:lang w:val="pt-PT"/>
+              </w:rPr>
+            </w:pPr>
+            <w:r>
+              <w:rPr>
+                <w:rFonts w:ascii="Times New Roman" w:hAnsi="Times New Roman" w:cs="Times New Roman"/>
+                <w:sz w:val="32"/>
+                <w:szCs w:val="32"/>
+                <w:lang w:val="pt-PT"/>
+              </w:rPr>
+              <w:t>Criação da página de Login - HTML</w:t>
+            </w:r>
+          </w:p>
+        </w:tc>
+        <w:tc>
+          <w:tcPr>
+            <w:tcW w:w="3690" w:type="dxa"/>
+          </w:tcPr>
+          <w:p>
+            <w:pPr>
+              <w:rPr>
+                <w:rFonts w:ascii="Times New Roman" w:hAnsi="Times New Roman" w:cs="Times New Roman"/>
+                <w:sz w:val="32"/>
+                <w:szCs w:val="32"/>
+                <w:lang w:val="pt-PT"/>
+              </w:rPr>
+            </w:pPr>
+          </w:p>
+        </w:tc>
+        <w:tc>
+          <w:tcPr>
+            <w:tcW w:w="1350" w:type="dxa"/>
+            <w:vAlign w:val="center"/>
+          </w:tcPr>
+          <w:p>
+            <w:pPr>
+              <w:jc w:val="center"/>
+              <w:rPr>
+                <w:rFonts w:ascii="Times New Roman" w:hAnsi="Times New Roman" w:cs="Times New Roman"/>
+                <w:sz w:val="32"/>
+                <w:szCs w:val="32"/>
+                <w:lang w:val="pt-PT"/>
+              </w:rPr>
+            </w:pPr>
+            <w:r>
+              <w:rPr>
+                <w:rFonts w:ascii="Times New Roman" w:hAnsi="Times New Roman" w:cs="Times New Roman"/>
+                <w:sz w:val="32"/>
+                <w:szCs w:val="32"/>
+                <w:lang w:val="pt-PT"/>
+              </w:rPr>
+              <w:t>45min</w:t>
+            </w:r>
+            <w:bookmarkStart w:id="0" w:name="_GoBack"/>
+            <w:bookmarkEnd w:id="0"/>
           </w:p>
         </w:tc>
       </w:tr>
@@ -340,8 +570,6 @@
           <w:lang w:val="pt-PT"/>
         </w:rPr>
       </w:pPr>
-      <w:bookmarkStart w:id="0" w:name="_GoBack"/>
-      <w:bookmarkEnd w:id="0"/>
     </w:p>
     <w:sectPr>
       <w:pgSz w:w="12240" w:h="15840"/>

</xml_diff>